<commit_message>
up date file doc mới
</commit_message>
<xml_diff>
--- a/Tuan_1/Nguyễn Minh Cường - Báo Cáo Tuần 1.docx
+++ b/Tuan_1/Nguyễn Minh Cường - Báo Cáo Tuần 1.docx
@@ -2413,16 +2413,61 @@
           <w:szCs w:val="28"/>
           <w:lang w:val="en-US"/>
         </w:rPr>
-        <w:t>Em</w:t>
-      </w:r>
-      <w:r>
-        <w:rPr>
-          <w:rFonts w:ascii="Times New Roman" w:hAnsi="Times New Roman" w:cs="Times New Roman"/>
-          <w:sz w:val="28"/>
-          <w:szCs w:val="28"/>
-          <w:lang w:val="en-US"/>
-        </w:rPr>
-        <w:t xml:space="preserve"> sẽ tham gia các buổi đào tạo nội bộ, tìm hiểu quy trình và chính sách bảo mật, cũng như thực hành các công nghệ cơ bản như Python, JavaScript, và Git. Mục tiêu ở giai đoạn này là sử dụng thành thạo Git, hiểu cách hoạt động của nhóm và hoàn thành các nhiệm vụ nhỏ theo hướng dẫn, đồng thời xây dựng mối quan hệ làm việc tốt với các đồng nghiệp.</w:t>
+        <w:t xml:space="preserve">Mục tiêu ở giai đoạn này là sử dụng thành thạo </w:t>
+      </w:r>
+      <w:r>
+        <w:rPr>
+          <w:rFonts w:ascii="Times New Roman" w:hAnsi="Times New Roman" w:cs="Times New Roman"/>
+          <w:sz w:val="28"/>
+          <w:szCs w:val="28"/>
+          <w:lang w:val="en-US"/>
+        </w:rPr>
+        <w:t xml:space="preserve">các công nghệ lập trình </w:t>
+      </w:r>
+      <w:r>
+        <w:rPr>
+          <w:rFonts w:ascii="Times New Roman" w:hAnsi="Times New Roman" w:cs="Times New Roman"/>
+          <w:sz w:val="28"/>
+          <w:szCs w:val="28"/>
+          <w:lang w:val="en-US"/>
+        </w:rPr>
+        <w:t>cơ bản</w:t>
+      </w:r>
+      <w:r>
+        <w:rPr>
+          <w:rFonts w:ascii="Times New Roman" w:hAnsi="Times New Roman" w:cs="Times New Roman"/>
+          <w:sz w:val="28"/>
+          <w:szCs w:val="28"/>
+          <w:lang w:val="en-US"/>
+        </w:rPr>
+        <w:t xml:space="preserve"> </w:t>
+      </w:r>
+      <w:r>
+        <w:rPr>
+          <w:rFonts w:ascii="Times New Roman" w:hAnsi="Times New Roman" w:cs="Times New Roman"/>
+          <w:sz w:val="28"/>
+          <w:szCs w:val="28"/>
+          <w:lang w:val="en-US"/>
+        </w:rPr>
+        <w:t>như</w:t>
+      </w:r>
+      <w:r>
+        <w:rPr>
+          <w:rFonts w:ascii="Times New Roman" w:hAnsi="Times New Roman" w:cs="Times New Roman"/>
+          <w:sz w:val="28"/>
+          <w:szCs w:val="28"/>
+          <w:lang w:val="en-US"/>
+        </w:rPr>
+        <w:t xml:space="preserve"> </w:t>
+      </w:r>
+      <w:r>
+        <w:rPr>
+          <w:rFonts w:ascii="Times New Roman" w:hAnsi="Times New Roman" w:cs="Times New Roman"/>
+          <w:sz w:val="28"/>
+          <w:szCs w:val="28"/>
+          <w:lang w:val="en-US"/>
+        </w:rPr>
+        <w:t>Python, JavaScript, và Git, hoàn thành các nhiệm vụ nhỏ theo hướng dẫn, đồng thời xây dựng mối quan hệ làm việc tốt với các đồng nghiệp.</w:t>
       </w:r>
     </w:p>
     <w:p>
@@ -2506,7 +2551,43 @@
           <w:szCs w:val="28"/>
           <w:lang w:val="en-US"/>
         </w:rPr>
-        <w:t xml:space="preserve"> nếu có thể thì thm gia</w:t>
+        <w:t xml:space="preserve"> nếu có thể thì</w:t>
+      </w:r>
+      <w:r>
+        <w:rPr>
+          <w:rFonts w:ascii="Times New Roman" w:hAnsi="Times New Roman" w:cs="Times New Roman"/>
+          <w:sz w:val="28"/>
+          <w:szCs w:val="28"/>
+          <w:lang w:val="en-US"/>
+        </w:rPr>
+        <w:t xml:space="preserve"> sẽ</w:t>
+      </w:r>
+      <w:r>
+        <w:rPr>
+          <w:rFonts w:ascii="Times New Roman" w:hAnsi="Times New Roman" w:cs="Times New Roman"/>
+          <w:sz w:val="28"/>
+          <w:szCs w:val="28"/>
+          <w:lang w:val="en-US"/>
+        </w:rPr>
+        <w:t xml:space="preserve"> th</w:t>
+      </w:r>
+      <w:r>
+        <w:rPr>
+          <w:rFonts w:ascii="Times New Roman" w:hAnsi="Times New Roman" w:cs="Times New Roman"/>
+          <w:sz w:val="28"/>
+          <w:szCs w:val="28"/>
+          <w:lang w:val="en-US"/>
+        </w:rPr>
+        <w:t>a</w:t>
+      </w:r>
+      <w:r>
+        <w:rPr>
+          <w:rFonts w:ascii="Times New Roman" w:hAnsi="Times New Roman" w:cs="Times New Roman"/>
+          <w:sz w:val="28"/>
+          <w:szCs w:val="28"/>
+          <w:lang w:val="en-US"/>
+        </w:rPr>
+        <w:t>m gia</w:t>
       </w:r>
       <w:r>
         <w:rPr>

</xml_diff>